<commit_message>
fix: proposal and form validation
</commit_message>
<xml_diff>
--- a/API/storage/app/templates/pipanasi.docx
+++ b/API/storage/app/templates/pipanasi.docx
@@ -14,7 +14,7 @@
           <w:noProof/>
         </w:rPr>
         <w:drawing>
-          <wp:anchor distT="0" distB="0" distL="114300" distR="114300" simplePos="0" relativeHeight="251691008" behindDoc="1" locked="0" layoutInCell="1" allowOverlap="1" wp14:anchorId="5F981354" wp14:editId="054B24AF">
+          <wp:anchor distT="0" distB="0" distL="114300" distR="114300" simplePos="0" relativeHeight="251691008" behindDoc="1" locked="0" layoutInCell="1" allowOverlap="1" wp14:anchorId="5F981354" wp14:editId="25D75BD0">
             <wp:simplePos x="0" y="0"/>
             <wp:positionH relativeFrom="column">
               <wp:posOffset>-800101</wp:posOffset>
@@ -7177,186 +7177,121 @@
         <w:t>}</w:t>
       </w:r>
     </w:p>
-    <w:p>
-      <w:pPr>
-        <w:spacing w:after="0" w:line="240" w:lineRule="auto"/>
-        <w:jc w:val="both"/>
-        <w:rPr>
-          <w:rFonts w:ascii="Tahoma" w:hAnsi="Tahoma" w:cs="Tahoma"/>
-          <w:b/>
-          <w:sz w:val="24"/>
-          <w:szCs w:val="24"/>
-          <w:lang w:eastAsia="ja-JP"/>
-        </w:rPr>
-      </w:pPr>
-      <w:r>
-        <w:rPr>
-          <w:rFonts w:ascii="Tahoma" w:hAnsi="Tahoma" w:cs="Tahoma"/>
-          <w:b/>
-          <w:sz w:val="24"/>
-          <w:szCs w:val="24"/>
-          <w:lang w:eastAsia="ja-JP"/>
-        </w:rPr>
-        <w:t>${</w:t>
-      </w:r>
-      <w:proofErr w:type="spellStart"/>
-      <w:r>
-        <w:rPr>
-          <w:rFonts w:ascii="Tahoma" w:hAnsi="Tahoma" w:cs="Tahoma"/>
-          <w:b/>
-          <w:sz w:val="24"/>
-          <w:szCs w:val="24"/>
-          <w:lang w:eastAsia="ja-JP"/>
-        </w:rPr>
-        <w:t>image_block</w:t>
-      </w:r>
-      <w:proofErr w:type="spellEnd"/>
-      <w:r>
-        <w:rPr>
-          <w:rFonts w:ascii="Tahoma" w:hAnsi="Tahoma" w:cs="Tahoma"/>
-          <w:b/>
-          <w:sz w:val="24"/>
-          <w:szCs w:val="24"/>
-          <w:lang w:eastAsia="ja-JP"/>
-        </w:rPr>
-        <w:t>}</w:t>
-      </w:r>
-    </w:p>
-    <w:p>
-      <w:pPr>
-        <w:spacing w:after="0" w:line="240" w:lineRule="auto"/>
-        <w:jc w:val="both"/>
-        <w:rPr>
-          <w:rFonts w:ascii="Tahoma" w:hAnsi="Tahoma" w:cs="Tahoma"/>
-          <w:b/>
-          <w:sz w:val="24"/>
-          <w:szCs w:val="24"/>
-          <w:lang w:eastAsia="ja-JP"/>
-        </w:rPr>
-      </w:pPr>
-      <w:r>
-        <w:rPr>
-          <w:rFonts w:ascii="Tahoma" w:hAnsi="Tahoma" w:cs="Tahoma"/>
-          <w:b/>
-          <w:sz w:val="24"/>
-          <w:szCs w:val="24"/>
-          <w:lang w:eastAsia="ja-JP"/>
-        </w:rPr>
-        <w:t>${</w:t>
-      </w:r>
-      <w:proofErr w:type="spellStart"/>
-      <w:r>
-        <w:rPr>
-          <w:rFonts w:ascii="Tahoma" w:hAnsi="Tahoma" w:cs="Tahoma"/>
-          <w:b/>
-          <w:sz w:val="24"/>
-          <w:szCs w:val="24"/>
-          <w:lang w:eastAsia="ja-JP"/>
-        </w:rPr>
-        <w:t>image_desc</w:t>
-      </w:r>
-      <w:proofErr w:type="spellEnd"/>
-      <w:r>
-        <w:rPr>
-          <w:rFonts w:ascii="Tahoma" w:hAnsi="Tahoma" w:cs="Tahoma"/>
-          <w:b/>
-          <w:sz w:val="24"/>
-          <w:szCs w:val="24"/>
-          <w:lang w:eastAsia="ja-JP"/>
-        </w:rPr>
-        <w:t>}</w:t>
-      </w:r>
-    </w:p>
-    <w:p>
-      <w:pPr>
-        <w:spacing w:after="0" w:line="240" w:lineRule="auto"/>
-        <w:jc w:val="both"/>
-        <w:rPr>
-          <w:rFonts w:ascii="Tahoma" w:hAnsi="Tahoma" w:cs="Tahoma"/>
-          <w:b/>
-          <w:sz w:val="24"/>
-          <w:szCs w:val="24"/>
-          <w:lang w:eastAsia="ja-JP"/>
-        </w:rPr>
-      </w:pPr>
-      <w:r>
-        <w:rPr>
-          <w:rFonts w:ascii="Tahoma" w:hAnsi="Tahoma" w:cs="Tahoma"/>
-          <w:b/>
-          <w:sz w:val="24"/>
-          <w:szCs w:val="24"/>
-          <w:lang w:eastAsia="ja-JP"/>
-        </w:rPr>
-        <w:t>${</w:t>
-      </w:r>
-      <w:proofErr w:type="spellStart"/>
-      <w:r>
-        <w:rPr>
-          <w:rFonts w:ascii="Tahoma" w:hAnsi="Tahoma" w:cs="Tahoma"/>
-          <w:b/>
-          <w:sz w:val="24"/>
-          <w:szCs w:val="24"/>
-          <w:lang w:eastAsia="ja-JP"/>
-        </w:rPr>
-        <w:t>image_content</w:t>
-      </w:r>
-      <w:proofErr w:type="spellEnd"/>
-      <w:r>
-        <w:rPr>
-          <w:rFonts w:ascii="Tahoma" w:hAnsi="Tahoma" w:cs="Tahoma"/>
-          <w:b/>
-          <w:sz w:val="24"/>
-          <w:szCs w:val="24"/>
-          <w:lang w:eastAsia="ja-JP"/>
-        </w:rPr>
-        <w:t>}</w:t>
-      </w:r>
-    </w:p>
-    <w:p>
-      <w:pPr>
-        <w:spacing w:after="0" w:line="240" w:lineRule="auto"/>
-        <w:jc w:val="both"/>
-        <w:rPr>
-          <w:rFonts w:ascii="Tahoma" w:hAnsi="Tahoma" w:cs="Tahoma"/>
-          <w:b/>
-          <w:sz w:val="24"/>
-          <w:szCs w:val="24"/>
-          <w:lang w:eastAsia="ja-JP"/>
-        </w:rPr>
-      </w:pPr>
-      <w:r>
-        <w:rPr>
-          <w:rFonts w:ascii="Tahoma" w:hAnsi="Tahoma" w:cs="Tahoma"/>
-          <w:b/>
-          <w:sz w:val="24"/>
-          <w:szCs w:val="24"/>
-          <w:lang w:eastAsia="ja-JP"/>
-        </w:rPr>
-        <w:t>${/</w:t>
-      </w:r>
-      <w:proofErr w:type="spellStart"/>
-      <w:r>
-        <w:rPr>
-          <w:rFonts w:ascii="Tahoma" w:hAnsi="Tahoma" w:cs="Tahoma"/>
-          <w:b/>
-          <w:sz w:val="24"/>
-          <w:szCs w:val="24"/>
-          <w:lang w:eastAsia="ja-JP"/>
-        </w:rPr>
-        <w:t>image_block</w:t>
-      </w:r>
-      <w:proofErr w:type="spellEnd"/>
-      <w:r>
-        <w:rPr>
-          <w:rFonts w:ascii="Tahoma" w:hAnsi="Tahoma" w:cs="Tahoma"/>
-          <w:b/>
-          <w:sz w:val="24"/>
-          <w:szCs w:val="24"/>
-          <w:lang w:eastAsia="ja-JP"/>
-        </w:rPr>
-        <w:t>}</w:t>
-      </w:r>
-    </w:p>
+    <w:tbl>
+      <w:tblPr>
+        <w:tblW w:w="9364" w:type="dxa"/>
+        <w:tblInd w:w="126" w:type="dxa"/>
+        <w:tblBorders>
+          <w:top w:val="single" w:sz="4" w:space="0" w:color="000000"/>
+          <w:left w:val="single" w:sz="4" w:space="0" w:color="000000"/>
+          <w:bottom w:val="single" w:sz="4" w:space="0" w:color="000000"/>
+          <w:right w:val="single" w:sz="4" w:space="0" w:color="000000"/>
+          <w:insideH w:val="single" w:sz="4" w:space="0" w:color="000000"/>
+          <w:insideV w:val="single" w:sz="4" w:space="0" w:color="000000"/>
+        </w:tblBorders>
+        <w:tblLayout w:type="fixed"/>
+        <w:tblLook w:val="0000" w:firstRow="0" w:lastRow="0" w:firstColumn="0" w:lastColumn="0" w:noHBand="0" w:noVBand="0"/>
+      </w:tblPr>
+      <w:tblGrid>
+        <w:gridCol w:w="2659"/>
+        <w:gridCol w:w="6705"/>
+      </w:tblGrid>
+      <w:tr>
+        <w:trPr>
+          <w:trHeight w:val="134"/>
+        </w:trPr>
+        <w:tc>
+          <w:tcPr>
+            <w:tcW w:w="2659" w:type="dxa"/>
+          </w:tcPr>
+          <w:p>
+            <w:pPr>
+              <w:jc w:val="both"/>
+              <w:rPr>
+                <w:b/>
+                <w:sz w:val="24"/>
+                <w:szCs w:val="24"/>
+                <w:lang w:eastAsia="ja-JP"/>
+              </w:rPr>
+            </w:pPr>
+            <w:r>
+              <w:rPr>
+                <w:b/>
+                <w:sz w:val="24"/>
+                <w:szCs w:val="24"/>
+                <w:lang w:eastAsia="ja-JP"/>
+              </w:rPr>
+              <w:t>${</w:t>
+            </w:r>
+            <w:proofErr w:type="spellStart"/>
+            <w:r>
+              <w:rPr>
+                <w:b/>
+                <w:sz w:val="24"/>
+                <w:szCs w:val="24"/>
+                <w:lang w:eastAsia="ja-JP"/>
+              </w:rPr>
+              <w:t>image_content</w:t>
+            </w:r>
+            <w:proofErr w:type="spellEnd"/>
+            <w:r>
+              <w:rPr>
+                <w:b/>
+                <w:sz w:val="24"/>
+                <w:szCs w:val="24"/>
+                <w:lang w:eastAsia="ja-JP"/>
+              </w:rPr>
+              <w:t>}</w:t>
+            </w:r>
+          </w:p>
+        </w:tc>
+        <w:tc>
+          <w:tcPr>
+            <w:tcW w:w="6705" w:type="dxa"/>
+          </w:tcPr>
+          <w:p>
+            <w:pPr>
+              <w:jc w:val="both"/>
+              <w:rPr>
+                <w:b/>
+                <w:sz w:val="24"/>
+                <w:szCs w:val="24"/>
+                <w:lang w:eastAsia="ja-JP"/>
+              </w:rPr>
+            </w:pPr>
+            <w:r>
+              <w:rPr>
+                <w:b/>
+                <w:sz w:val="24"/>
+                <w:szCs w:val="24"/>
+                <w:lang w:eastAsia="ja-JP"/>
+              </w:rPr>
+              <w:t>${</w:t>
+            </w:r>
+            <w:proofErr w:type="spellStart"/>
+            <w:r>
+              <w:rPr>
+                <w:b/>
+                <w:sz w:val="24"/>
+                <w:szCs w:val="24"/>
+                <w:lang w:eastAsia="ja-JP"/>
+              </w:rPr>
+              <w:t>image_desc</w:t>
+            </w:r>
+            <w:proofErr w:type="spellEnd"/>
+            <w:r>
+              <w:rPr>
+                <w:b/>
+                <w:sz w:val="24"/>
+                <w:szCs w:val="24"/>
+                <w:lang w:eastAsia="ja-JP"/>
+              </w:rPr>
+              <w:t>}</w:t>
+            </w:r>
+          </w:p>
+        </w:tc>
+      </w:tr>
+    </w:tbl>
     <w:p>
       <w:pPr>
         <w:spacing w:after="0" w:line="240" w:lineRule="auto"/>
@@ -7615,53 +7550,6 @@
             </w:pPr>
             <w:r>
               <w:rPr>
-                <w:b/>
-                <w:color w:val="000000"/>
-                <w:sz w:val="29"/>
-                <w:szCs w:val="29"/>
-              </w:rPr>
-              <w:t>${</w:t>
-            </w:r>
-            <w:proofErr w:type="spellStart"/>
-            <w:r>
-              <w:rPr>
-                <w:b/>
-                <w:color w:val="000000"/>
-                <w:sz w:val="29"/>
-                <w:szCs w:val="29"/>
-              </w:rPr>
-              <w:t>chemical_block</w:t>
-            </w:r>
-            <w:proofErr w:type="spellEnd"/>
-            <w:r>
-              <w:rPr>
-                <w:b/>
-                <w:color w:val="000000"/>
-                <w:sz w:val="29"/>
-                <w:szCs w:val="29"/>
-              </w:rPr>
-              <w:t>}</w:t>
-            </w:r>
-          </w:p>
-          <w:p>
-            <w:pPr>
-              <w:pBdr>
-                <w:top w:val="nil"/>
-                <w:left w:val="nil"/>
-                <w:bottom w:val="nil"/>
-                <w:right w:val="nil"/>
-                <w:between w:val="nil"/>
-              </w:pBdr>
-              <w:spacing w:before="8" w:after="1"/>
-              <w:rPr>
-                <w:b/>
-                <w:color w:val="000000"/>
-                <w:sz w:val="29"/>
-                <w:szCs w:val="29"/>
-              </w:rPr>
-            </w:pPr>
-            <w:r>
-              <w:rPr>
                 <w:noProof/>
               </w:rPr>
               <w:t>${chem_image}</w:t>
@@ -7780,62 +7668,6 @@
             <w:r>
               <w:t xml:space="preserve"> </w:t>
             </w:r>
-          </w:p>
-        </w:tc>
-      </w:tr>
-      <w:tr>
-        <w:trPr>
-          <w:trHeight w:val="179"/>
-        </w:trPr>
-        <w:tc>
-          <w:tcPr>
-            <w:tcW w:w="2073" w:type="dxa"/>
-          </w:tcPr>
-          <w:p>
-            <w:pPr>
-              <w:pBdr>
-                <w:top w:val="nil"/>
-                <w:left w:val="nil"/>
-                <w:bottom w:val="nil"/>
-                <w:right w:val="nil"/>
-                <w:between w:val="nil"/>
-              </w:pBdr>
-              <w:spacing w:before="8" w:after="1"/>
-              <w:rPr>
-                <w:b/>
-                <w:color w:val="000000"/>
-                <w:sz w:val="29"/>
-                <w:szCs w:val="29"/>
-              </w:rPr>
-            </w:pPr>
-            <w:r>
-              <w:t>${/</w:t>
-            </w:r>
-            <w:proofErr w:type="spellStart"/>
-            <w:r>
-              <w:t>chemical_block</w:t>
-            </w:r>
-            <w:proofErr w:type="spellEnd"/>
-            <w:r>
-              <w:t>}</w:t>
-            </w:r>
-          </w:p>
-        </w:tc>
-        <w:tc>
-          <w:tcPr>
-            <w:tcW w:w="7291" w:type="dxa"/>
-          </w:tcPr>
-          <w:p>
-            <w:pPr>
-              <w:pStyle w:val="Default"/>
-              <w:spacing w:line="360" w:lineRule="auto"/>
-              <w:ind w:left="312"/>
-              <w:jc w:val="both"/>
-              <w:rPr>
-                <w:b/>
-                <w:u w:val="single"/>
-              </w:rPr>
-            </w:pPr>
           </w:p>
         </w:tc>
       </w:tr>
@@ -16267,21 +16099,12 @@
                 <w:sz w:val="24"/>
               </w:rPr>
             </w:pPr>
-            <w:proofErr w:type="spellStart"/>
-            <w:r>
-              <w:rPr>
-                <w:rFonts w:ascii="Tahoma" w:hAnsi="Tahoma" w:cs="Tahoma"/>
-                <w:sz w:val="24"/>
-              </w:rPr>
-              <w:t>Klinik</w:t>
-            </w:r>
-            <w:proofErr w:type="spellEnd"/>
-            <w:r>
-              <w:rPr>
-                <w:rFonts w:ascii="Tahoma" w:hAnsi="Tahoma" w:cs="Tahoma"/>
-                <w:sz w:val="24"/>
-              </w:rPr>
-              <w:t xml:space="preserve"> Pramita</w:t>
+            <w:r>
+              <w:rPr>
+                <w:rFonts w:ascii="Tahoma" w:hAnsi="Tahoma" w:cs="Tahoma"/>
+                <w:sz w:val="24"/>
+              </w:rPr>
+              <w:t>Klinik Pramita</w:t>
             </w:r>
           </w:p>
         </w:tc>

</xml_diff>